<commit_message>
added items, acitions and screenshots
</commit_message>
<xml_diff>
--- a/mud-game-git-screenshots.docx
+++ b/mud-game-git-screenshots.docx
@@ -325,6 +325,68 @@
                     <a:xfrm>
                       <a:off x="0" y="0"/>
                       <a:ext cx="6120130" cy="2304415"/>
+                    </a:xfrm>
+                    <a:prstGeom prst="rect">
+                      <a:avLst/>
+                    </a:prstGeom>
+                    <a:noFill/>
+                    <a:ln w="9525">
+                      <a:noFill/>
+                      <a:miter lim="800000"/>
+                      <a:headEnd/>
+                      <a:tailEnd/>
+                    </a:ln>
+                  </pic:spPr>
+                </pic:pic>
+              </a:graphicData>
+            </a:graphic>
+          </wp:anchor>
+        </w:drawing>
+      </w:r>
+    </w:p>
+    <w:p>
+      <w:pPr>
+        <w:pStyle w:val="Normal"/>
+        <w:pageBreakBefore/>
+        <w:rPr/>
+      </w:pPr>
+      <w:r>
+        <w:rPr/>
+        <w:drawing>
+          <wp:anchor behindDoc="0" distT="0" distB="0" distL="0" distR="0" simplePos="0" locked="0" layoutInCell="1" allowOverlap="1" relativeHeight="5">
+            <wp:simplePos x="0" y="0"/>
+            <wp:positionH relativeFrom="column">
+              <wp:align>center</wp:align>
+            </wp:positionH>
+            <wp:positionV relativeFrom="paragraph">
+              <wp:align>top</wp:align>
+            </wp:positionV>
+            <wp:extent cx="6120130" cy="4545965"/>
+            <wp:effectExtent l="0" t="0" r="0" b="0"/>
+            <wp:wrapSquare wrapText="largest"/>
+            <wp:docPr id="5" name="Picture" descr=""/>
+            <wp:cNvGraphicFramePr>
+              <a:graphicFrameLocks xmlns:a="http://schemas.openxmlformats.org/drawingml/2006/main" noChangeAspect="1"/>
+            </wp:cNvGraphicFramePr>
+            <a:graphic xmlns:a="http://schemas.openxmlformats.org/drawingml/2006/main">
+              <a:graphicData uri="http://schemas.openxmlformats.org/drawingml/2006/picture">
+                <pic:pic xmlns:pic="http://schemas.openxmlformats.org/drawingml/2006/picture">
+                  <pic:nvPicPr>
+                    <pic:cNvPr id="5" name="Picture" descr=""/>
+                    <pic:cNvPicPr>
+                      <a:picLocks noChangeAspect="1" noChangeArrowheads="1"/>
+                    </pic:cNvPicPr>
+                  </pic:nvPicPr>
+                  <pic:blipFill>
+                    <a:blip r:embed="rId7"/>
+                    <a:stretch>
+                      <a:fillRect/>
+                    </a:stretch>
+                  </pic:blipFill>
+                  <pic:spPr bwMode="auto">
+                    <a:xfrm>
+                      <a:off x="0" y="0"/>
+                      <a:ext cx="6120130" cy="4545965"/>
                     </a:xfrm>
                     <a:prstGeom prst="rect">
                       <a:avLst/>

</xml_diff>

<commit_message>
mud is ready, new screenshots added
</commit_message>
<xml_diff>
--- a/mud-game-git-screenshots.docx
+++ b/mud-game-git-screenshots.docx
@@ -497,10 +497,10 @@
           <wp:anchor behindDoc="0" distT="0" distB="0" distL="0" distR="0" simplePos="0" locked="0" layoutInCell="1" allowOverlap="1" relativeHeight="7">
             <wp:simplePos x="0" y="0"/>
             <wp:positionH relativeFrom="column">
-              <wp:align>left</wp:align>
-            </wp:positionH>
-            <wp:positionV relativeFrom="paragraph">
-              <wp:align>top</wp:align>
+              <wp:posOffset>0</wp:posOffset>
+            </wp:positionH>
+            <wp:positionV relativeFrom="paragraph">
+              <wp:posOffset>-176530</wp:posOffset>
             </wp:positionV>
             <wp:extent cx="4046855" cy="2746375"/>
             <wp:effectExtent l="0" t="0" r="0" b="0"/>
@@ -528,6 +528,174 @@
                     <a:xfrm>
                       <a:off x="0" y="0"/>
                       <a:ext cx="4046855" cy="2746375"/>
+                    </a:xfrm>
+                    <a:prstGeom prst="rect">
+                      <a:avLst/>
+                    </a:prstGeom>
+                    <a:noFill/>
+                    <a:ln w="9525">
+                      <a:noFill/>
+                      <a:miter lim="800000"/>
+                      <a:headEnd/>
+                      <a:tailEnd/>
+                    </a:ln>
+                  </pic:spPr>
+                </pic:pic>
+              </a:graphicData>
+            </a:graphic>
+          </wp:anchor>
+        </w:drawing>
+      </w:r>
+    </w:p>
+    <w:p>
+      <w:pPr>
+        <w:pStyle w:val="Normal"/>
+        <w:rPr/>
+      </w:pPr>
+      <w:r>
+        <w:rPr/>
+      </w:r>
+    </w:p>
+    <w:p>
+      <w:pPr>
+        <w:pStyle w:val="Normal"/>
+        <w:rPr/>
+      </w:pPr>
+      <w:r>
+        <w:rPr/>
+      </w:r>
+    </w:p>
+    <w:p>
+      <w:pPr>
+        <w:pStyle w:val="Normal"/>
+        <w:rPr/>
+      </w:pPr>
+      <w:r>
+        <w:rPr/>
+      </w:r>
+    </w:p>
+    <w:p>
+      <w:pPr>
+        <w:pStyle w:val="Normal"/>
+        <w:rPr/>
+      </w:pPr>
+      <w:r>
+        <w:rPr/>
+      </w:r>
+    </w:p>
+    <w:p>
+      <w:pPr>
+        <w:pStyle w:val="Normal"/>
+        <w:rPr/>
+      </w:pPr>
+      <w:r>
+        <w:rPr/>
+        <w:drawing>
+          <wp:anchor behindDoc="0" distT="0" distB="0" distL="0" distR="0" simplePos="0" locked="0" layoutInCell="1" allowOverlap="1" relativeHeight="8">
+            <wp:simplePos x="0" y="0"/>
+            <wp:positionH relativeFrom="column">
+              <wp:align>center</wp:align>
+            </wp:positionH>
+            <wp:positionV relativeFrom="paragraph">
+              <wp:align>top</wp:align>
+            </wp:positionV>
+            <wp:extent cx="6120130" cy="4329430"/>
+            <wp:effectExtent l="0" t="0" r="0" b="0"/>
+            <wp:wrapTopAndBottom/>
+            <wp:docPr id="8" name="Picture" descr=""/>
+            <wp:cNvGraphicFramePr>
+              <a:graphicFrameLocks xmlns:a="http://schemas.openxmlformats.org/drawingml/2006/main" noChangeAspect="1"/>
+            </wp:cNvGraphicFramePr>
+            <a:graphic xmlns:a="http://schemas.openxmlformats.org/drawingml/2006/main">
+              <a:graphicData uri="http://schemas.openxmlformats.org/drawingml/2006/picture">
+                <pic:pic xmlns:pic="http://schemas.openxmlformats.org/drawingml/2006/picture">
+                  <pic:nvPicPr>
+                    <pic:cNvPr id="8" name="Picture" descr=""/>
+                    <pic:cNvPicPr>
+                      <a:picLocks noChangeAspect="1" noChangeArrowheads="1"/>
+                    </pic:cNvPicPr>
+                  </pic:nvPicPr>
+                  <pic:blipFill>
+                    <a:blip r:embed="rId10"/>
+                    <a:stretch>
+                      <a:fillRect/>
+                    </a:stretch>
+                  </pic:blipFill>
+                  <pic:spPr bwMode="auto">
+                    <a:xfrm>
+                      <a:off x="0" y="0"/>
+                      <a:ext cx="6120130" cy="4329430"/>
+                    </a:xfrm>
+                    <a:prstGeom prst="rect">
+                      <a:avLst/>
+                    </a:prstGeom>
+                    <a:noFill/>
+                    <a:ln w="9525">
+                      <a:noFill/>
+                      <a:miter lim="800000"/>
+                      <a:headEnd/>
+                      <a:tailEnd/>
+                    </a:ln>
+                  </pic:spPr>
+                </pic:pic>
+              </a:graphicData>
+            </a:graphic>
+          </wp:anchor>
+        </w:drawing>
+      </w:r>
+    </w:p>
+    <w:p>
+      <w:pPr>
+        <w:pStyle w:val="Normal"/>
+        <w:rPr/>
+      </w:pPr>
+      <w:r>
+        <w:rPr/>
+      </w:r>
+    </w:p>
+    <w:p>
+      <w:pPr>
+        <w:pStyle w:val="Normal"/>
+        <w:pageBreakBefore/>
+        <w:rPr/>
+      </w:pPr>
+      <w:r>
+        <w:rPr/>
+        <w:drawing>
+          <wp:anchor behindDoc="0" distT="0" distB="0" distL="0" distR="0" simplePos="0" locked="0" layoutInCell="1" allowOverlap="1" relativeHeight="9">
+            <wp:simplePos x="0" y="0"/>
+            <wp:positionH relativeFrom="column">
+              <wp:align>center</wp:align>
+            </wp:positionH>
+            <wp:positionV relativeFrom="paragraph">
+              <wp:align>top</wp:align>
+            </wp:positionV>
+            <wp:extent cx="6120130" cy="4123055"/>
+            <wp:effectExtent l="0" t="0" r="0" b="0"/>
+            <wp:wrapSquare wrapText="largest"/>
+            <wp:docPr id="9" name="Picture" descr=""/>
+            <wp:cNvGraphicFramePr>
+              <a:graphicFrameLocks xmlns:a="http://schemas.openxmlformats.org/drawingml/2006/main" noChangeAspect="1"/>
+            </wp:cNvGraphicFramePr>
+            <a:graphic xmlns:a="http://schemas.openxmlformats.org/drawingml/2006/main">
+              <a:graphicData uri="http://schemas.openxmlformats.org/drawingml/2006/picture">
+                <pic:pic xmlns:pic="http://schemas.openxmlformats.org/drawingml/2006/picture">
+                  <pic:nvPicPr>
+                    <pic:cNvPr id="9" name="Picture" descr=""/>
+                    <pic:cNvPicPr>
+                      <a:picLocks noChangeAspect="1" noChangeArrowheads="1"/>
+                    </pic:cNvPicPr>
+                  </pic:nvPicPr>
+                  <pic:blipFill>
+                    <a:blip r:embed="rId11"/>
+                    <a:stretch>
+                      <a:fillRect/>
+                    </a:stretch>
+                  </pic:blipFill>
+                  <pic:spPr bwMode="auto">
+                    <a:xfrm>
+                      <a:off x="0" y="0"/>
+                      <a:ext cx="6120130" cy="4123055"/>
                     </a:xfrm>
                     <a:prstGeom prst="rect">
                       <a:avLst/>
@@ -554,6 +722,7 @@
       <w:pgNumType w:fmt="decimal"/>
       <w:formProt w:val="false"/>
       <w:textDirection w:val="lrTb"/>
+      <w:docGrid w:type="default" w:linePitch="240" w:charSpace="4294961151"/>
     </w:sectPr>
   </w:body>
 </w:document>
@@ -579,10 +748,12 @@
     <w:pPr>
       <w:widowControl w:val="false"/>
       <w:suppressAutoHyphens w:val="true"/>
+      <w:bidi w:val="0"/>
+      <w:jc w:val="left"/>
     </w:pPr>
     <w:rPr>
       <w:rFonts w:ascii="Liberation Serif" w:hAnsi="Liberation Serif" w:eastAsia="Droid Sans Fallback" w:cs="FreeSans"/>
-      <w:color w:val="auto"/>
+      <w:color w:val="00000A"/>
       <w:sz w:val="24"/>
       <w:szCs w:val="24"/>
       <w:lang w:val="en-US" w:eastAsia="zh-CN" w:bidi="hi-IN"/>

</xml_diff>

<commit_message>
added comments to code and some documentation
</commit_message>
<xml_diff>
--- a/mud-game-git-screenshots.docx
+++ b/mud-game-git-screenshots.docx
@@ -2733,12 +2733,7 @@
       </w:pPr>
       <w:r>
         <w:rPr/>
-        <w:t xml:space="preserve"> </w:t>
-      </w:r>
-      <w:bookmarkStart w:id="0" w:name="__DdeLink__16_1804642910"/>
-      <w:r>
-        <w:rPr/>
-        <w:t xml:space="preserve"> </w:t>
+        <w:t xml:space="preserve">  </w:t>
       </w:r>
       <w:r>
         <w:rPr/>
@@ -2768,7 +2763,6 @@
         <w:rPr/>
         <w:t xml:space="preserve">   </w:t>
       </w:r>
-      <w:bookmarkEnd w:id="0"/>
       <w:r>
         <w:rPr/>
         <w:t>((out) 5)</w:t>
@@ -3333,6 +3327,47 @@
       <w:r>
         <w:rPr/>
         <w:t>what means room 6 has exits to rooms 5 and 7 or house and out.</w:t>
+      </w:r>
+    </w:p>
+    <w:p>
+      <w:pPr>
+        <w:pStyle w:val="Normal"/>
+        <w:rPr/>
+      </w:pPr>
+      <w:r>
+        <w:rPr/>
+      </w:r>
+    </w:p>
+    <w:p>
+      <w:pPr>
+        <w:pStyle w:val="Normal"/>
+        <w:rPr/>
+      </w:pPr>
+      <w:r>
+        <w:rPr/>
+      </w:r>
+    </w:p>
+    <w:p>
+      <w:pPr>
+        <w:pStyle w:val="Normal"/>
+        <w:rPr/>
+      </w:pPr>
+      <w:r>
+        <w:rPr/>
+        <w:t xml:space="preserve">So the word is described, now we need set of functions to execute actions in it. </w:t>
+      </w:r>
+      <w:r>
+        <w:rPr/>
+        <w:t>See their description in the code please.</w:t>
+      </w:r>
+    </w:p>
+    <w:p>
+      <w:pPr>
+        <w:pStyle w:val="Normal"/>
+        <w:rPr/>
+      </w:pPr>
+      <w:r>
+        <w:rPr/>
       </w:r>
     </w:p>
     <w:p>

</xml_diff>